<commit_message>
Se integro el reporte de efectivo para banxico.
</commit_message>
<xml_diff>
--- a/documentation/app/Notas sobre nuevas funcionalidades.docx
+++ b/documentation/app/Notas sobre nuevas funcionalidades.docx
@@ -21316,15 +21316,7 @@
           <w:sz w:val="18"/>
           <w:szCs w:val="18"/>
         </w:rPr>
-        <w:t>(</w:t>
-      </w:r>
-      <w:r>
-        <w:rPr>
-          <w:color w:val="000000"/>
-          <w:sz w:val="18"/>
-          <w:szCs w:val="18"/>
-        </w:rPr>
-        <w:t>)</w:t>
+        <w:t>()</w:t>
       </w:r>
     </w:p>
     <w:p>
@@ -21352,15 +21344,7 @@
           <w:sz w:val="18"/>
           <w:szCs w:val="18"/>
         </w:rPr>
-        <w:t>(</w:t>
-      </w:r>
-      <w:r>
-        <w:rPr>
-          <w:color w:val="000000"/>
-          <w:sz w:val="18"/>
-          <w:szCs w:val="18"/>
-        </w:rPr>
-        <w:t>)</w:t>
+        <w:t>()</w:t>
       </w:r>
     </w:p>
     <w:p>
@@ -21933,8 +21917,6 @@
         </w:rPr>
         <w:t>Detalle</w:t>
       </w:r>
-      <w:bookmarkStart w:id="0" w:name="_GoBack"/>
-      <w:bookmarkEnd w:id="0"/>
       <w:r>
         <w:rPr>
           <w:color w:val="7A7A43"/>
@@ -22283,15 +22265,7 @@
           <w:sz w:val="18"/>
           <w:szCs w:val="18"/>
         </w:rPr>
-        <w:t>(</w:t>
-      </w:r>
-      <w:r>
-        <w:rPr>
-          <w:color w:val="000000"/>
-          <w:sz w:val="18"/>
-          <w:szCs w:val="18"/>
-        </w:rPr>
-        <w:t>)</w:t>
+        <w:t>()</w:t>
       </w:r>
     </w:p>
     <w:p>
@@ -22472,62 +22446,6 @@
     </w:p>
     <w:p>
       <w:pPr>
-        <w:pStyle w:val="HTMLconformatoprevio"/>
-        <w:shd w:val="clear" w:color="auto" w:fill="FFFFFF"/>
-        <w:ind w:left="993"/>
-        <w:rPr>
-          <w:color w:val="000000"/>
-          <w:sz w:val="18"/>
-          <w:szCs w:val="18"/>
-        </w:rPr>
-      </w:pPr>
-    </w:p>
-    <w:p>
-      <w:pPr>
-        <w:pStyle w:val="HTMLconformatoprevio"/>
-        <w:shd w:val="clear" w:color="auto" w:fill="FFFFFF"/>
-        <w:ind w:left="567"/>
-        <w:rPr>
-          <w:color w:val="000000"/>
-          <w:sz w:val="18"/>
-          <w:szCs w:val="18"/>
-        </w:rPr>
-      </w:pPr>
-    </w:p>
-    <w:p>
-      <w:pPr>
-        <w:pStyle w:val="HTMLconformatoprevio"/>
-        <w:shd w:val="clear" w:color="auto" w:fill="FFFFFF"/>
-        <w:ind w:left="284"/>
-        <w:rPr>
-          <w:color w:val="000000"/>
-          <w:sz w:val="18"/>
-          <w:szCs w:val="18"/>
-        </w:rPr>
-      </w:pPr>
-    </w:p>
-    <w:p>
-      <w:pPr>
-        <w:shd w:val="clear" w:color="auto" w:fill="FFFFFF"/>
-        <w:tabs>
-          <w:tab w:val="left" w:pos="916"/>
-          <w:tab w:val="left" w:pos="1832"/>
-          <w:tab w:val="left" w:pos="2748"/>
-          <w:tab w:val="left" w:pos="3664"/>
-          <w:tab w:val="left" w:pos="4580"/>
-          <w:tab w:val="left" w:pos="5496"/>
-          <w:tab w:val="left" w:pos="6412"/>
-          <w:tab w:val="left" w:pos="7328"/>
-          <w:tab w:val="left" w:pos="8244"/>
-          <w:tab w:val="left" w:pos="9160"/>
-          <w:tab w:val="left" w:pos="10076"/>
-          <w:tab w:val="left" w:pos="10992"/>
-          <w:tab w:val="left" w:pos="11908"/>
-          <w:tab w:val="left" w:pos="12824"/>
-          <w:tab w:val="left" w:pos="13740"/>
-          <w:tab w:val="left" w:pos="14656"/>
-        </w:tabs>
-        <w:spacing w:after="0" w:line="240" w:lineRule="auto"/>
         <w:rPr>
           <w:rFonts w:ascii="Courier New" w:eastAsia="Times New Roman" w:hAnsi="Courier New" w:cs="Courier New"/>
           <w:color w:val="000000"/>
@@ -22536,12 +22454,100 @@
           <w:lang w:eastAsia="es-MX"/>
         </w:rPr>
       </w:pPr>
-    </w:p>
-    <w:p>
-      <w:pPr>
-        <w:spacing w:after="0" w:line="240" w:lineRule="auto"/>
-        <w:rPr>
-          <w:sz w:val="14"/>
+      <w:r>
+        <w:rPr>
+          <w:color w:val="000000"/>
+          <w:sz w:val="18"/>
+          <w:szCs w:val="18"/>
+        </w:rPr>
+        <w:br w:type="page"/>
+      </w:r>
+    </w:p>
+    <w:p>
+      <w:pPr>
+        <w:spacing w:after="0" w:line="240" w:lineRule="auto"/>
+        <w:rPr>
+          <w:b/>
+          <w:color w:val="0070C0"/>
+          <w:sz w:val="28"/>
+        </w:rPr>
+      </w:pPr>
+      <w:r>
+        <w:rPr>
+          <w:b/>
+          <w:color w:val="0070C0"/>
+          <w:sz w:val="28"/>
+        </w:rPr>
+        <w:lastRenderedPageBreak/>
+        <w:t>Sacar promedio de los cajeros que hayan recaud</w:t>
+      </w:r>
+      <w:r>
+        <w:rPr>
+          <w:b/>
+          <w:color w:val="0070C0"/>
+          <w:sz w:val="28"/>
+        </w:rPr>
+        <w:t>ado la cantidad mínima indicada</w:t>
+      </w:r>
+    </w:p>
+    <w:p>
+      <w:pPr>
+        <w:spacing w:after="0" w:line="240" w:lineRule="auto"/>
+      </w:pPr>
+      <w:r>
+        <w:t>(Ejemplo: $10,000)</w:t>
+      </w:r>
+    </w:p>
+    <w:p>
+      <w:pPr>
+        <w:spacing w:after="0" w:line="240" w:lineRule="auto"/>
+        <w:rPr>
+          <w:color w:val="0070C0"/>
+        </w:rPr>
+      </w:pPr>
+    </w:p>
+    <w:p>
+      <w:pPr>
+        <w:spacing w:after="0" w:line="240" w:lineRule="auto"/>
+      </w:pPr>
+      <w:r>
+        <w:t>Emitir un repo</w:t>
+      </w:r>
+      <w:r>
+        <w:t>r</w:t>
+      </w:r>
+      <w:r>
+        <w:t xml:space="preserve">te </w:t>
+      </w:r>
+      <w:r>
+        <w:t xml:space="preserve">mensual o parcial </w:t>
+      </w:r>
+    </w:p>
+    <w:p>
+      <w:pPr>
+        <w:spacing w:after="0" w:line="240" w:lineRule="auto"/>
+      </w:pPr>
+    </w:p>
+    <w:p>
+      <w:pPr>
+        <w:spacing w:after="0" w:line="240" w:lineRule="auto"/>
+      </w:pPr>
+      <w:bookmarkStart w:id="0" w:name="_GoBack"/>
+      <w:bookmarkEnd w:id="0"/>
+    </w:p>
+    <w:p>
+      <w:pPr>
+        <w:spacing w:after="0" w:line="240" w:lineRule="auto"/>
+        <w:rPr>
+          <w:color w:val="0070C0"/>
+        </w:rPr>
+      </w:pPr>
+    </w:p>
+    <w:p>
+      <w:pPr>
+        <w:spacing w:after="0" w:line="240" w:lineRule="auto"/>
+        <w:rPr>
+          <w:color w:val="0070C0"/>
         </w:rPr>
       </w:pPr>
     </w:p>

</xml_diff>